<commit_message>
modificacion de errores y adicion de encuesta realizada
</commit_message>
<xml_diff>
--- a/Analisis De Riesgos Cualitativos.docx
+++ b/Analisis De Riesgos Cualitativos.docx
@@ -2210,8 +2210,6 @@
               </w:rPr>
               <w:t>.</w:t>
             </w:r>
-            <w:bookmarkStart w:id="0" w:name="_GoBack"/>
-            <w:bookmarkEnd w:id="0"/>
           </w:p>
         </w:tc>
         <w:tc>
@@ -10046,6 +10044,1248 @@
         </w:tc>
       </w:tr>
     </w:tbl>
+    <w:p/>
+    <w:p/>
+    <w:p/>
+    <w:p/>
+    <w:p/>
+    <w:p/>
+    <w:p/>
+    <w:p/>
+    <w:p/>
+    <w:p/>
+    <w:p>
+      <w:r>
+        <w:rPr>
+          <w:noProof/>
+          <w:lang w:eastAsia="es-CO"/>
+        </w:rPr>
+        <w:drawing>
+          <wp:inline distT="0" distB="0" distL="0" distR="0" wp14:anchorId="75C0D24C" wp14:editId="448475BE">
+            <wp:extent cx="5213267" cy="3005608"/>
+            <wp:effectExtent l="0" t="0" r="6985" b="4445"/>
+            <wp:docPr id="1" name="Imagen 1"/>
+            <wp:cNvGraphicFramePr>
+              <a:graphicFrameLocks xmlns:a="http://schemas.openxmlformats.org/drawingml/2006/main" noChangeAspect="1"/>
+            </wp:cNvGraphicFramePr>
+            <a:graphic xmlns:a="http://schemas.openxmlformats.org/drawingml/2006/main">
+              <a:graphicData uri="http://schemas.openxmlformats.org/drawingml/2006/picture">
+                <pic:pic xmlns:pic="http://schemas.openxmlformats.org/drawingml/2006/picture">
+                  <pic:nvPicPr>
+                    <pic:cNvPr id="1" name=""/>
+                    <pic:cNvPicPr/>
+                  </pic:nvPicPr>
+                  <pic:blipFill>
+                    <a:blip r:embed="rId5"/>
+                    <a:stretch>
+                      <a:fillRect/>
+                    </a:stretch>
+                  </pic:blipFill>
+                  <pic:spPr>
+                    <a:xfrm>
+                      <a:off x="0" y="0"/>
+                      <a:ext cx="5220961" cy="3010044"/>
+                    </a:xfrm>
+                    <a:prstGeom prst="rect">
+                      <a:avLst/>
+                    </a:prstGeom>
+                  </pic:spPr>
+                </pic:pic>
+              </a:graphicData>
+            </a:graphic>
+          </wp:inline>
+        </w:drawing>
+      </w:r>
+      <w:r>
+        <w:rPr>
+          <w:noProof/>
+          <w:lang w:eastAsia="es-CO"/>
+        </w:rPr>
+        <w:drawing>
+          <wp:inline distT="0" distB="0" distL="0" distR="0" wp14:anchorId="49D245B0" wp14:editId="22C8526C">
+            <wp:extent cx="5686425" cy="3105150"/>
+            <wp:effectExtent l="0" t="0" r="9525" b="0"/>
+            <wp:docPr id="2" name="Imagen 2"/>
+            <wp:cNvGraphicFramePr>
+              <a:graphicFrameLocks xmlns:a="http://schemas.openxmlformats.org/drawingml/2006/main" noChangeAspect="1"/>
+            </wp:cNvGraphicFramePr>
+            <a:graphic xmlns:a="http://schemas.openxmlformats.org/drawingml/2006/main">
+              <a:graphicData uri="http://schemas.openxmlformats.org/drawingml/2006/picture">
+                <pic:pic xmlns:pic="http://schemas.openxmlformats.org/drawingml/2006/picture">
+                  <pic:nvPicPr>
+                    <pic:cNvPr id="1" name=""/>
+                    <pic:cNvPicPr/>
+                  </pic:nvPicPr>
+                  <pic:blipFill>
+                    <a:blip r:embed="rId6"/>
+                    <a:stretch>
+                      <a:fillRect/>
+                    </a:stretch>
+                  </pic:blipFill>
+                  <pic:spPr>
+                    <a:xfrm>
+                      <a:off x="0" y="0"/>
+                      <a:ext cx="5686425" cy="3105150"/>
+                    </a:xfrm>
+                    <a:prstGeom prst="rect">
+                      <a:avLst/>
+                    </a:prstGeom>
+                  </pic:spPr>
+                </pic:pic>
+              </a:graphicData>
+            </a:graphic>
+          </wp:inline>
+        </w:drawing>
+      </w:r>
+    </w:p>
+    <w:p/>
+    <w:p>
+      <w:r>
+        <w:rPr>
+          <w:noProof/>
+          <w:lang w:eastAsia="es-CO"/>
+        </w:rPr>
+        <w:drawing>
+          <wp:inline distT="0" distB="0" distL="0" distR="0" wp14:anchorId="5611C6FA" wp14:editId="030B4F26">
+            <wp:extent cx="5638800" cy="3028950"/>
+            <wp:effectExtent l="0" t="0" r="0" b="0"/>
+            <wp:docPr id="3" name="Imagen 3"/>
+            <wp:cNvGraphicFramePr>
+              <a:graphicFrameLocks xmlns:a="http://schemas.openxmlformats.org/drawingml/2006/main" noChangeAspect="1"/>
+            </wp:cNvGraphicFramePr>
+            <a:graphic xmlns:a="http://schemas.openxmlformats.org/drawingml/2006/main">
+              <a:graphicData uri="http://schemas.openxmlformats.org/drawingml/2006/picture">
+                <pic:pic xmlns:pic="http://schemas.openxmlformats.org/drawingml/2006/picture">
+                  <pic:nvPicPr>
+                    <pic:cNvPr id="1" name=""/>
+                    <pic:cNvPicPr/>
+                  </pic:nvPicPr>
+                  <pic:blipFill>
+                    <a:blip r:embed="rId7"/>
+                    <a:stretch>
+                      <a:fillRect/>
+                    </a:stretch>
+                  </pic:blipFill>
+                  <pic:spPr>
+                    <a:xfrm>
+                      <a:off x="0" y="0"/>
+                      <a:ext cx="5638800" cy="3028950"/>
+                    </a:xfrm>
+                    <a:prstGeom prst="rect">
+                      <a:avLst/>
+                    </a:prstGeom>
+                  </pic:spPr>
+                </pic:pic>
+              </a:graphicData>
+            </a:graphic>
+          </wp:inline>
+        </w:drawing>
+      </w:r>
+      <w:r>
+        <w:rPr>
+          <w:noProof/>
+          <w:lang w:eastAsia="es-CO"/>
+        </w:rPr>
+        <w:drawing>
+          <wp:inline distT="0" distB="0" distL="0" distR="0" wp14:anchorId="1A1AE1A0" wp14:editId="144E6A74">
+            <wp:extent cx="5591175" cy="3000375"/>
+            <wp:effectExtent l="0" t="0" r="9525" b="9525"/>
+            <wp:docPr id="4" name="Imagen 4"/>
+            <wp:cNvGraphicFramePr>
+              <a:graphicFrameLocks xmlns:a="http://schemas.openxmlformats.org/drawingml/2006/main" noChangeAspect="1"/>
+            </wp:cNvGraphicFramePr>
+            <a:graphic xmlns:a="http://schemas.openxmlformats.org/drawingml/2006/main">
+              <a:graphicData uri="http://schemas.openxmlformats.org/drawingml/2006/picture">
+                <pic:pic xmlns:pic="http://schemas.openxmlformats.org/drawingml/2006/picture">
+                  <pic:nvPicPr>
+                    <pic:cNvPr id="1" name=""/>
+                    <pic:cNvPicPr/>
+                  </pic:nvPicPr>
+                  <pic:blipFill>
+                    <a:blip r:embed="rId8"/>
+                    <a:stretch>
+                      <a:fillRect/>
+                    </a:stretch>
+                  </pic:blipFill>
+                  <pic:spPr>
+                    <a:xfrm>
+                      <a:off x="0" y="0"/>
+                      <a:ext cx="5591175" cy="3000375"/>
+                    </a:xfrm>
+                    <a:prstGeom prst="rect">
+                      <a:avLst/>
+                    </a:prstGeom>
+                  </pic:spPr>
+                </pic:pic>
+              </a:graphicData>
+            </a:graphic>
+          </wp:inline>
+        </w:drawing>
+      </w:r>
+    </w:p>
+    <w:p>
+      <w:r>
+        <w:rPr>
+          <w:noProof/>
+          <w:lang w:eastAsia="es-CO"/>
+        </w:rPr>
+        <w:lastRenderedPageBreak/>
+        <w:drawing>
+          <wp:inline distT="0" distB="0" distL="0" distR="0" wp14:anchorId="7482FD93" wp14:editId="6046EA3C">
+            <wp:extent cx="5591175" cy="3095625"/>
+            <wp:effectExtent l="0" t="0" r="9525" b="9525"/>
+            <wp:docPr id="5" name="Imagen 5"/>
+            <wp:cNvGraphicFramePr>
+              <a:graphicFrameLocks xmlns:a="http://schemas.openxmlformats.org/drawingml/2006/main" noChangeAspect="1"/>
+            </wp:cNvGraphicFramePr>
+            <a:graphic xmlns:a="http://schemas.openxmlformats.org/drawingml/2006/main">
+              <a:graphicData uri="http://schemas.openxmlformats.org/drawingml/2006/picture">
+                <pic:pic xmlns:pic="http://schemas.openxmlformats.org/drawingml/2006/picture">
+                  <pic:nvPicPr>
+                    <pic:cNvPr id="1" name=""/>
+                    <pic:cNvPicPr/>
+                  </pic:nvPicPr>
+                  <pic:blipFill>
+                    <a:blip r:embed="rId9"/>
+                    <a:stretch>
+                      <a:fillRect/>
+                    </a:stretch>
+                  </pic:blipFill>
+                  <pic:spPr>
+                    <a:xfrm>
+                      <a:off x="0" y="0"/>
+                      <a:ext cx="5591175" cy="3095625"/>
+                    </a:xfrm>
+                    <a:prstGeom prst="rect">
+                      <a:avLst/>
+                    </a:prstGeom>
+                  </pic:spPr>
+                </pic:pic>
+              </a:graphicData>
+            </a:graphic>
+          </wp:inline>
+        </w:drawing>
+      </w:r>
+      <w:r>
+        <w:rPr>
+          <w:noProof/>
+          <w:lang w:eastAsia="es-CO"/>
+        </w:rPr>
+        <w:drawing>
+          <wp:inline distT="0" distB="0" distL="0" distR="0" wp14:anchorId="3CA45294" wp14:editId="0700CFF6">
+            <wp:extent cx="5648325" cy="3152775"/>
+            <wp:effectExtent l="0" t="0" r="9525" b="9525"/>
+            <wp:docPr id="6" name="Imagen 6"/>
+            <wp:cNvGraphicFramePr>
+              <a:graphicFrameLocks xmlns:a="http://schemas.openxmlformats.org/drawingml/2006/main" noChangeAspect="1"/>
+            </wp:cNvGraphicFramePr>
+            <a:graphic xmlns:a="http://schemas.openxmlformats.org/drawingml/2006/main">
+              <a:graphicData uri="http://schemas.openxmlformats.org/drawingml/2006/picture">
+                <pic:pic xmlns:pic="http://schemas.openxmlformats.org/drawingml/2006/picture">
+                  <pic:nvPicPr>
+                    <pic:cNvPr id="1" name=""/>
+                    <pic:cNvPicPr/>
+                  </pic:nvPicPr>
+                  <pic:blipFill>
+                    <a:blip r:embed="rId10"/>
+                    <a:stretch>
+                      <a:fillRect/>
+                    </a:stretch>
+                  </pic:blipFill>
+                  <pic:spPr>
+                    <a:xfrm>
+                      <a:off x="0" y="0"/>
+                      <a:ext cx="5648325" cy="3152775"/>
+                    </a:xfrm>
+                    <a:prstGeom prst="rect">
+                      <a:avLst/>
+                    </a:prstGeom>
+                  </pic:spPr>
+                </pic:pic>
+              </a:graphicData>
+            </a:graphic>
+          </wp:inline>
+        </w:drawing>
+      </w:r>
+    </w:p>
+    <w:p>
+      <w:r>
+        <w:rPr>
+          <w:noProof/>
+          <w:lang w:eastAsia="es-CO"/>
+        </w:rPr>
+        <w:drawing>
+          <wp:inline distT="0" distB="0" distL="0" distR="0" wp14:anchorId="1044ECA0" wp14:editId="3F366FAC">
+            <wp:extent cx="5638800" cy="3086100"/>
+            <wp:effectExtent l="0" t="0" r="0" b="0"/>
+            <wp:docPr id="7" name="Imagen 7"/>
+            <wp:cNvGraphicFramePr>
+              <a:graphicFrameLocks xmlns:a="http://schemas.openxmlformats.org/drawingml/2006/main" noChangeAspect="1"/>
+            </wp:cNvGraphicFramePr>
+            <a:graphic xmlns:a="http://schemas.openxmlformats.org/drawingml/2006/main">
+              <a:graphicData uri="http://schemas.openxmlformats.org/drawingml/2006/picture">
+                <pic:pic xmlns:pic="http://schemas.openxmlformats.org/drawingml/2006/picture">
+                  <pic:nvPicPr>
+                    <pic:cNvPr id="1" name=""/>
+                    <pic:cNvPicPr/>
+                  </pic:nvPicPr>
+                  <pic:blipFill>
+                    <a:blip r:embed="rId11"/>
+                    <a:stretch>
+                      <a:fillRect/>
+                    </a:stretch>
+                  </pic:blipFill>
+                  <pic:spPr>
+                    <a:xfrm>
+                      <a:off x="0" y="0"/>
+                      <a:ext cx="5638800" cy="3086100"/>
+                    </a:xfrm>
+                    <a:prstGeom prst="rect">
+                      <a:avLst/>
+                    </a:prstGeom>
+                  </pic:spPr>
+                </pic:pic>
+              </a:graphicData>
+            </a:graphic>
+          </wp:inline>
+        </w:drawing>
+      </w:r>
+      <w:r>
+        <w:rPr>
+          <w:noProof/>
+          <w:lang w:eastAsia="es-CO"/>
+        </w:rPr>
+        <w:drawing>
+          <wp:inline distT="0" distB="0" distL="0" distR="0" wp14:anchorId="2A4BD3E7" wp14:editId="3A0D0761">
+            <wp:extent cx="5657850" cy="3257550"/>
+            <wp:effectExtent l="0" t="0" r="0" b="0"/>
+            <wp:docPr id="8" name="Imagen 8"/>
+            <wp:cNvGraphicFramePr>
+              <a:graphicFrameLocks xmlns:a="http://schemas.openxmlformats.org/drawingml/2006/main" noChangeAspect="1"/>
+            </wp:cNvGraphicFramePr>
+            <a:graphic xmlns:a="http://schemas.openxmlformats.org/drawingml/2006/main">
+              <a:graphicData uri="http://schemas.openxmlformats.org/drawingml/2006/picture">
+                <pic:pic xmlns:pic="http://schemas.openxmlformats.org/drawingml/2006/picture">
+                  <pic:nvPicPr>
+                    <pic:cNvPr id="1" name=""/>
+                    <pic:cNvPicPr/>
+                  </pic:nvPicPr>
+                  <pic:blipFill>
+                    <a:blip r:embed="rId12"/>
+                    <a:stretch>
+                      <a:fillRect/>
+                    </a:stretch>
+                  </pic:blipFill>
+                  <pic:spPr>
+                    <a:xfrm>
+                      <a:off x="0" y="0"/>
+                      <a:ext cx="5657850" cy="3257550"/>
+                    </a:xfrm>
+                    <a:prstGeom prst="rect">
+                      <a:avLst/>
+                    </a:prstGeom>
+                  </pic:spPr>
+                </pic:pic>
+              </a:graphicData>
+            </a:graphic>
+          </wp:inline>
+        </w:drawing>
+      </w:r>
+    </w:p>
+    <w:p/>
+    <w:p>
+      <w:r>
+        <w:rPr>
+          <w:noProof/>
+          <w:lang w:eastAsia="es-CO"/>
+        </w:rPr>
+        <w:lastRenderedPageBreak/>
+        <w:drawing>
+          <wp:inline distT="0" distB="0" distL="0" distR="0" wp14:anchorId="3D82BE9F" wp14:editId="5BD7AAAF">
+            <wp:extent cx="5695950" cy="3390900"/>
+            <wp:effectExtent l="0" t="0" r="0" b="0"/>
+            <wp:docPr id="9" name="Imagen 9"/>
+            <wp:cNvGraphicFramePr>
+              <a:graphicFrameLocks xmlns:a="http://schemas.openxmlformats.org/drawingml/2006/main" noChangeAspect="1"/>
+            </wp:cNvGraphicFramePr>
+            <a:graphic xmlns:a="http://schemas.openxmlformats.org/drawingml/2006/main">
+              <a:graphicData uri="http://schemas.openxmlformats.org/drawingml/2006/picture">
+                <pic:pic xmlns:pic="http://schemas.openxmlformats.org/drawingml/2006/picture">
+                  <pic:nvPicPr>
+                    <pic:cNvPr id="1" name=""/>
+                    <pic:cNvPicPr/>
+                  </pic:nvPicPr>
+                  <pic:blipFill>
+                    <a:blip r:embed="rId13"/>
+                    <a:stretch>
+                      <a:fillRect/>
+                    </a:stretch>
+                  </pic:blipFill>
+                  <pic:spPr>
+                    <a:xfrm>
+                      <a:off x="0" y="0"/>
+                      <a:ext cx="5695950" cy="3390900"/>
+                    </a:xfrm>
+                    <a:prstGeom prst="rect">
+                      <a:avLst/>
+                    </a:prstGeom>
+                  </pic:spPr>
+                </pic:pic>
+              </a:graphicData>
+            </a:graphic>
+          </wp:inline>
+        </w:drawing>
+      </w:r>
+      <w:r>
+        <w:rPr>
+          <w:noProof/>
+          <w:lang w:eastAsia="es-CO"/>
+        </w:rPr>
+        <w:drawing>
+          <wp:inline distT="0" distB="0" distL="0" distR="0" wp14:anchorId="16659886" wp14:editId="52990433">
+            <wp:extent cx="5667375" cy="3105150"/>
+            <wp:effectExtent l="0" t="0" r="9525" b="0"/>
+            <wp:docPr id="10" name="Imagen 10"/>
+            <wp:cNvGraphicFramePr>
+              <a:graphicFrameLocks xmlns:a="http://schemas.openxmlformats.org/drawingml/2006/main" noChangeAspect="1"/>
+            </wp:cNvGraphicFramePr>
+            <a:graphic xmlns:a="http://schemas.openxmlformats.org/drawingml/2006/main">
+              <a:graphicData uri="http://schemas.openxmlformats.org/drawingml/2006/picture">
+                <pic:pic xmlns:pic="http://schemas.openxmlformats.org/drawingml/2006/picture">
+                  <pic:nvPicPr>
+                    <pic:cNvPr id="1" name=""/>
+                    <pic:cNvPicPr/>
+                  </pic:nvPicPr>
+                  <pic:blipFill>
+                    <a:blip r:embed="rId14"/>
+                    <a:stretch>
+                      <a:fillRect/>
+                    </a:stretch>
+                  </pic:blipFill>
+                  <pic:spPr>
+                    <a:xfrm>
+                      <a:off x="0" y="0"/>
+                      <a:ext cx="5667375" cy="3105150"/>
+                    </a:xfrm>
+                    <a:prstGeom prst="rect">
+                      <a:avLst/>
+                    </a:prstGeom>
+                  </pic:spPr>
+                </pic:pic>
+              </a:graphicData>
+            </a:graphic>
+          </wp:inline>
+        </w:drawing>
+      </w:r>
+    </w:p>
+    <w:p>
+      <w:r>
+        <w:rPr>
+          <w:noProof/>
+          <w:lang w:eastAsia="es-CO"/>
+        </w:rPr>
+        <w:drawing>
+          <wp:inline distT="0" distB="0" distL="0" distR="0" wp14:anchorId="209256DA" wp14:editId="291A9EEC">
+            <wp:extent cx="5610225" cy="3333750"/>
+            <wp:effectExtent l="0" t="0" r="9525" b="0"/>
+            <wp:docPr id="11" name="Imagen 11"/>
+            <wp:cNvGraphicFramePr>
+              <a:graphicFrameLocks xmlns:a="http://schemas.openxmlformats.org/drawingml/2006/main" noChangeAspect="1"/>
+            </wp:cNvGraphicFramePr>
+            <a:graphic xmlns:a="http://schemas.openxmlformats.org/drawingml/2006/main">
+              <a:graphicData uri="http://schemas.openxmlformats.org/drawingml/2006/picture">
+                <pic:pic xmlns:pic="http://schemas.openxmlformats.org/drawingml/2006/picture">
+                  <pic:nvPicPr>
+                    <pic:cNvPr id="1" name=""/>
+                    <pic:cNvPicPr/>
+                  </pic:nvPicPr>
+                  <pic:blipFill>
+                    <a:blip r:embed="rId15"/>
+                    <a:stretch>
+                      <a:fillRect/>
+                    </a:stretch>
+                  </pic:blipFill>
+                  <pic:spPr>
+                    <a:xfrm>
+                      <a:off x="0" y="0"/>
+                      <a:ext cx="5610225" cy="3333750"/>
+                    </a:xfrm>
+                    <a:prstGeom prst="rect">
+                      <a:avLst/>
+                    </a:prstGeom>
+                  </pic:spPr>
+                </pic:pic>
+              </a:graphicData>
+            </a:graphic>
+          </wp:inline>
+        </w:drawing>
+      </w:r>
+      <w:r>
+        <w:rPr>
+          <w:noProof/>
+          <w:lang w:eastAsia="es-CO"/>
+        </w:rPr>
+        <w:drawing>
+          <wp:inline distT="0" distB="0" distL="0" distR="0" wp14:anchorId="01481C3D" wp14:editId="466FF300">
+            <wp:extent cx="5667375" cy="3057525"/>
+            <wp:effectExtent l="0" t="0" r="9525" b="9525"/>
+            <wp:docPr id="12" name="Imagen 12"/>
+            <wp:cNvGraphicFramePr>
+              <a:graphicFrameLocks xmlns:a="http://schemas.openxmlformats.org/drawingml/2006/main" noChangeAspect="1"/>
+            </wp:cNvGraphicFramePr>
+            <a:graphic xmlns:a="http://schemas.openxmlformats.org/drawingml/2006/main">
+              <a:graphicData uri="http://schemas.openxmlformats.org/drawingml/2006/picture">
+                <pic:pic xmlns:pic="http://schemas.openxmlformats.org/drawingml/2006/picture">
+                  <pic:nvPicPr>
+                    <pic:cNvPr id="1" name=""/>
+                    <pic:cNvPicPr/>
+                  </pic:nvPicPr>
+                  <pic:blipFill>
+                    <a:blip r:embed="rId16"/>
+                    <a:stretch>
+                      <a:fillRect/>
+                    </a:stretch>
+                  </pic:blipFill>
+                  <pic:spPr>
+                    <a:xfrm>
+                      <a:off x="0" y="0"/>
+                      <a:ext cx="5667375" cy="3057525"/>
+                    </a:xfrm>
+                    <a:prstGeom prst="rect">
+                      <a:avLst/>
+                    </a:prstGeom>
+                  </pic:spPr>
+                </pic:pic>
+              </a:graphicData>
+            </a:graphic>
+          </wp:inline>
+        </w:drawing>
+      </w:r>
+    </w:p>
+    <w:p>
+      <w:r>
+        <w:rPr>
+          <w:noProof/>
+          <w:lang w:eastAsia="es-CO"/>
+        </w:rPr>
+        <w:lastRenderedPageBreak/>
+        <w:drawing>
+          <wp:inline distT="0" distB="0" distL="0" distR="0" wp14:anchorId="664720D8" wp14:editId="51C3F022">
+            <wp:extent cx="5619750" cy="3486150"/>
+            <wp:effectExtent l="0" t="0" r="0" b="0"/>
+            <wp:docPr id="13" name="Imagen 13"/>
+            <wp:cNvGraphicFramePr>
+              <a:graphicFrameLocks xmlns:a="http://schemas.openxmlformats.org/drawingml/2006/main" noChangeAspect="1"/>
+            </wp:cNvGraphicFramePr>
+            <a:graphic xmlns:a="http://schemas.openxmlformats.org/drawingml/2006/main">
+              <a:graphicData uri="http://schemas.openxmlformats.org/drawingml/2006/picture">
+                <pic:pic xmlns:pic="http://schemas.openxmlformats.org/drawingml/2006/picture">
+                  <pic:nvPicPr>
+                    <pic:cNvPr id="1" name=""/>
+                    <pic:cNvPicPr/>
+                  </pic:nvPicPr>
+                  <pic:blipFill>
+                    <a:blip r:embed="rId17"/>
+                    <a:stretch>
+                      <a:fillRect/>
+                    </a:stretch>
+                  </pic:blipFill>
+                  <pic:spPr>
+                    <a:xfrm>
+                      <a:off x="0" y="0"/>
+                      <a:ext cx="5619750" cy="3486150"/>
+                    </a:xfrm>
+                    <a:prstGeom prst="rect">
+                      <a:avLst/>
+                    </a:prstGeom>
+                  </pic:spPr>
+                </pic:pic>
+              </a:graphicData>
+            </a:graphic>
+          </wp:inline>
+        </w:drawing>
+      </w:r>
+      <w:r>
+        <w:rPr>
+          <w:noProof/>
+          <w:lang w:eastAsia="es-CO"/>
+        </w:rPr>
+        <w:drawing>
+          <wp:inline distT="0" distB="0" distL="0" distR="0" wp14:anchorId="4A4BE25E" wp14:editId="5C37FA97">
+            <wp:extent cx="5629275" cy="3343275"/>
+            <wp:effectExtent l="0" t="0" r="9525" b="9525"/>
+            <wp:docPr id="14" name="Imagen 14"/>
+            <wp:cNvGraphicFramePr>
+              <a:graphicFrameLocks xmlns:a="http://schemas.openxmlformats.org/drawingml/2006/main" noChangeAspect="1"/>
+            </wp:cNvGraphicFramePr>
+            <a:graphic xmlns:a="http://schemas.openxmlformats.org/drawingml/2006/main">
+              <a:graphicData uri="http://schemas.openxmlformats.org/drawingml/2006/picture">
+                <pic:pic xmlns:pic="http://schemas.openxmlformats.org/drawingml/2006/picture">
+                  <pic:nvPicPr>
+                    <pic:cNvPr id="1" name=""/>
+                    <pic:cNvPicPr/>
+                  </pic:nvPicPr>
+                  <pic:blipFill>
+                    <a:blip r:embed="rId18"/>
+                    <a:stretch>
+                      <a:fillRect/>
+                    </a:stretch>
+                  </pic:blipFill>
+                  <pic:spPr>
+                    <a:xfrm>
+                      <a:off x="0" y="0"/>
+                      <a:ext cx="5629275" cy="3343275"/>
+                    </a:xfrm>
+                    <a:prstGeom prst="rect">
+                      <a:avLst/>
+                    </a:prstGeom>
+                  </pic:spPr>
+                </pic:pic>
+              </a:graphicData>
+            </a:graphic>
+          </wp:inline>
+        </w:drawing>
+      </w:r>
+    </w:p>
+    <w:p>
+      <w:r>
+        <w:rPr>
+          <w:noProof/>
+          <w:lang w:eastAsia="es-CO"/>
+        </w:rPr>
+        <w:drawing>
+          <wp:inline distT="0" distB="0" distL="0" distR="0" wp14:anchorId="47728009" wp14:editId="0EA6B8BB">
+            <wp:extent cx="5705475" cy="3133725"/>
+            <wp:effectExtent l="0" t="0" r="9525" b="9525"/>
+            <wp:docPr id="15" name="Imagen 15"/>
+            <wp:cNvGraphicFramePr>
+              <a:graphicFrameLocks xmlns:a="http://schemas.openxmlformats.org/drawingml/2006/main" noChangeAspect="1"/>
+            </wp:cNvGraphicFramePr>
+            <a:graphic xmlns:a="http://schemas.openxmlformats.org/drawingml/2006/main">
+              <a:graphicData uri="http://schemas.openxmlformats.org/drawingml/2006/picture">
+                <pic:pic xmlns:pic="http://schemas.openxmlformats.org/drawingml/2006/picture">
+                  <pic:nvPicPr>
+                    <pic:cNvPr id="1" name=""/>
+                    <pic:cNvPicPr/>
+                  </pic:nvPicPr>
+                  <pic:blipFill>
+                    <a:blip r:embed="rId19"/>
+                    <a:stretch>
+                      <a:fillRect/>
+                    </a:stretch>
+                  </pic:blipFill>
+                  <pic:spPr>
+                    <a:xfrm>
+                      <a:off x="0" y="0"/>
+                      <a:ext cx="5705475" cy="3133725"/>
+                    </a:xfrm>
+                    <a:prstGeom prst="rect">
+                      <a:avLst/>
+                    </a:prstGeom>
+                  </pic:spPr>
+                </pic:pic>
+              </a:graphicData>
+            </a:graphic>
+          </wp:inline>
+        </w:drawing>
+      </w:r>
+      <w:r>
+        <w:rPr>
+          <w:noProof/>
+          <w:lang w:eastAsia="es-CO"/>
+        </w:rPr>
+        <w:drawing>
+          <wp:inline distT="0" distB="0" distL="0" distR="0" wp14:anchorId="147830E1" wp14:editId="61F7D2AC">
+            <wp:extent cx="5686425" cy="3190875"/>
+            <wp:effectExtent l="0" t="0" r="9525" b="9525"/>
+            <wp:docPr id="16" name="Imagen 16"/>
+            <wp:cNvGraphicFramePr>
+              <a:graphicFrameLocks xmlns:a="http://schemas.openxmlformats.org/drawingml/2006/main" noChangeAspect="1"/>
+            </wp:cNvGraphicFramePr>
+            <a:graphic xmlns:a="http://schemas.openxmlformats.org/drawingml/2006/main">
+              <a:graphicData uri="http://schemas.openxmlformats.org/drawingml/2006/picture">
+                <pic:pic xmlns:pic="http://schemas.openxmlformats.org/drawingml/2006/picture">
+                  <pic:nvPicPr>
+                    <pic:cNvPr id="1" name=""/>
+                    <pic:cNvPicPr/>
+                  </pic:nvPicPr>
+                  <pic:blipFill>
+                    <a:blip r:embed="rId20"/>
+                    <a:stretch>
+                      <a:fillRect/>
+                    </a:stretch>
+                  </pic:blipFill>
+                  <pic:spPr>
+                    <a:xfrm>
+                      <a:off x="0" y="0"/>
+                      <a:ext cx="5686425" cy="3190875"/>
+                    </a:xfrm>
+                    <a:prstGeom prst="rect">
+                      <a:avLst/>
+                    </a:prstGeom>
+                  </pic:spPr>
+                </pic:pic>
+              </a:graphicData>
+            </a:graphic>
+          </wp:inline>
+        </w:drawing>
+      </w:r>
+    </w:p>
+    <w:p>
+      <w:r>
+        <w:rPr>
+          <w:noProof/>
+          <w:lang w:eastAsia="es-CO"/>
+        </w:rPr>
+        <w:lastRenderedPageBreak/>
+        <w:drawing>
+          <wp:inline distT="0" distB="0" distL="0" distR="0" wp14:anchorId="0C134F4B" wp14:editId="5BD599AE">
+            <wp:extent cx="5686425" cy="3219450"/>
+            <wp:effectExtent l="0" t="0" r="9525" b="0"/>
+            <wp:docPr id="17" name="Imagen 17"/>
+            <wp:cNvGraphicFramePr>
+              <a:graphicFrameLocks xmlns:a="http://schemas.openxmlformats.org/drawingml/2006/main" noChangeAspect="1"/>
+            </wp:cNvGraphicFramePr>
+            <a:graphic xmlns:a="http://schemas.openxmlformats.org/drawingml/2006/main">
+              <a:graphicData uri="http://schemas.openxmlformats.org/drawingml/2006/picture">
+                <pic:pic xmlns:pic="http://schemas.openxmlformats.org/drawingml/2006/picture">
+                  <pic:nvPicPr>
+                    <pic:cNvPr id="1" name=""/>
+                    <pic:cNvPicPr/>
+                  </pic:nvPicPr>
+                  <pic:blipFill>
+                    <a:blip r:embed="rId21"/>
+                    <a:stretch>
+                      <a:fillRect/>
+                    </a:stretch>
+                  </pic:blipFill>
+                  <pic:spPr>
+                    <a:xfrm>
+                      <a:off x="0" y="0"/>
+                      <a:ext cx="5686425" cy="3219450"/>
+                    </a:xfrm>
+                    <a:prstGeom prst="rect">
+                      <a:avLst/>
+                    </a:prstGeom>
+                  </pic:spPr>
+                </pic:pic>
+              </a:graphicData>
+            </a:graphic>
+          </wp:inline>
+        </w:drawing>
+      </w:r>
+      <w:r>
+        <w:rPr>
+          <w:noProof/>
+          <w:lang w:eastAsia="es-CO"/>
+        </w:rPr>
+        <w:drawing>
+          <wp:inline distT="0" distB="0" distL="0" distR="0" wp14:anchorId="0687DB12" wp14:editId="24EBEDD3">
+            <wp:extent cx="5676900" cy="3238500"/>
+            <wp:effectExtent l="0" t="0" r="0" b="0"/>
+            <wp:docPr id="18" name="Imagen 18"/>
+            <wp:cNvGraphicFramePr>
+              <a:graphicFrameLocks xmlns:a="http://schemas.openxmlformats.org/drawingml/2006/main" noChangeAspect="1"/>
+            </wp:cNvGraphicFramePr>
+            <a:graphic xmlns:a="http://schemas.openxmlformats.org/drawingml/2006/main">
+              <a:graphicData uri="http://schemas.openxmlformats.org/drawingml/2006/picture">
+                <pic:pic xmlns:pic="http://schemas.openxmlformats.org/drawingml/2006/picture">
+                  <pic:nvPicPr>
+                    <pic:cNvPr id="1" name=""/>
+                    <pic:cNvPicPr/>
+                  </pic:nvPicPr>
+                  <pic:blipFill>
+                    <a:blip r:embed="rId22"/>
+                    <a:stretch>
+                      <a:fillRect/>
+                    </a:stretch>
+                  </pic:blipFill>
+                  <pic:spPr>
+                    <a:xfrm>
+                      <a:off x="0" y="0"/>
+                      <a:ext cx="5676900" cy="3238500"/>
+                    </a:xfrm>
+                    <a:prstGeom prst="rect">
+                      <a:avLst/>
+                    </a:prstGeom>
+                  </pic:spPr>
+                </pic:pic>
+              </a:graphicData>
+            </a:graphic>
+          </wp:inline>
+        </w:drawing>
+      </w:r>
+    </w:p>
+    <w:p/>
+    <w:p>
+      <w:r>
+        <w:rPr>
+          <w:noProof/>
+          <w:lang w:eastAsia="es-CO"/>
+        </w:rPr>
+        <w:drawing>
+          <wp:inline distT="0" distB="0" distL="0" distR="0" wp14:anchorId="337F1D3A" wp14:editId="2E910599">
+            <wp:extent cx="5705475" cy="3133725"/>
+            <wp:effectExtent l="0" t="0" r="9525" b="9525"/>
+            <wp:docPr id="19" name="Imagen 19"/>
+            <wp:cNvGraphicFramePr>
+              <a:graphicFrameLocks xmlns:a="http://schemas.openxmlformats.org/drawingml/2006/main" noChangeAspect="1"/>
+            </wp:cNvGraphicFramePr>
+            <a:graphic xmlns:a="http://schemas.openxmlformats.org/drawingml/2006/main">
+              <a:graphicData uri="http://schemas.openxmlformats.org/drawingml/2006/picture">
+                <pic:pic xmlns:pic="http://schemas.openxmlformats.org/drawingml/2006/picture">
+                  <pic:nvPicPr>
+                    <pic:cNvPr id="1" name=""/>
+                    <pic:cNvPicPr/>
+                  </pic:nvPicPr>
+                  <pic:blipFill>
+                    <a:blip r:embed="rId23"/>
+                    <a:stretch>
+                      <a:fillRect/>
+                    </a:stretch>
+                  </pic:blipFill>
+                  <pic:spPr>
+                    <a:xfrm>
+                      <a:off x="0" y="0"/>
+                      <a:ext cx="5705475" cy="3133725"/>
+                    </a:xfrm>
+                    <a:prstGeom prst="rect">
+                      <a:avLst/>
+                    </a:prstGeom>
+                  </pic:spPr>
+                </pic:pic>
+              </a:graphicData>
+            </a:graphic>
+          </wp:inline>
+        </w:drawing>
+      </w:r>
+      <w:r>
+        <w:rPr>
+          <w:noProof/>
+          <w:lang w:eastAsia="es-CO"/>
+        </w:rPr>
+        <w:drawing>
+          <wp:inline distT="0" distB="0" distL="0" distR="0" wp14:anchorId="6731C172" wp14:editId="7AD7261A">
+            <wp:extent cx="5591175" cy="3019425"/>
+            <wp:effectExtent l="0" t="0" r="9525" b="9525"/>
+            <wp:docPr id="21" name="Imagen 21"/>
+            <wp:cNvGraphicFramePr>
+              <a:graphicFrameLocks xmlns:a="http://schemas.openxmlformats.org/drawingml/2006/main" noChangeAspect="1"/>
+            </wp:cNvGraphicFramePr>
+            <a:graphic xmlns:a="http://schemas.openxmlformats.org/drawingml/2006/main">
+              <a:graphicData uri="http://schemas.openxmlformats.org/drawingml/2006/picture">
+                <pic:pic xmlns:pic="http://schemas.openxmlformats.org/drawingml/2006/picture">
+                  <pic:nvPicPr>
+                    <pic:cNvPr id="1" name=""/>
+                    <pic:cNvPicPr/>
+                  </pic:nvPicPr>
+                  <pic:blipFill>
+                    <a:blip r:embed="rId24"/>
+                    <a:stretch>
+                      <a:fillRect/>
+                    </a:stretch>
+                  </pic:blipFill>
+                  <pic:spPr>
+                    <a:xfrm>
+                      <a:off x="0" y="0"/>
+                      <a:ext cx="5591175" cy="3019425"/>
+                    </a:xfrm>
+                    <a:prstGeom prst="rect">
+                      <a:avLst/>
+                    </a:prstGeom>
+                  </pic:spPr>
+                </pic:pic>
+              </a:graphicData>
+            </a:graphic>
+          </wp:inline>
+        </w:drawing>
+      </w:r>
+    </w:p>
+    <w:p>
+      <w:r>
+        <w:rPr>
+          <w:noProof/>
+          <w:lang w:eastAsia="es-CO"/>
+        </w:rPr>
+        <w:lastRenderedPageBreak/>
+        <w:drawing>
+          <wp:inline distT="0" distB="0" distL="0" distR="0" wp14:anchorId="0AA5A78C" wp14:editId="1019695F">
+            <wp:extent cx="5638800" cy="3095625"/>
+            <wp:effectExtent l="0" t="0" r="0" b="9525"/>
+            <wp:docPr id="22" name="Imagen 22"/>
+            <wp:cNvGraphicFramePr>
+              <a:graphicFrameLocks xmlns:a="http://schemas.openxmlformats.org/drawingml/2006/main" noChangeAspect="1"/>
+            </wp:cNvGraphicFramePr>
+            <a:graphic xmlns:a="http://schemas.openxmlformats.org/drawingml/2006/main">
+              <a:graphicData uri="http://schemas.openxmlformats.org/drawingml/2006/picture">
+                <pic:pic xmlns:pic="http://schemas.openxmlformats.org/drawingml/2006/picture">
+                  <pic:nvPicPr>
+                    <pic:cNvPr id="1" name=""/>
+                    <pic:cNvPicPr/>
+                  </pic:nvPicPr>
+                  <pic:blipFill>
+                    <a:blip r:embed="rId25"/>
+                    <a:stretch>
+                      <a:fillRect/>
+                    </a:stretch>
+                  </pic:blipFill>
+                  <pic:spPr>
+                    <a:xfrm>
+                      <a:off x="0" y="0"/>
+                      <a:ext cx="5638800" cy="3095625"/>
+                    </a:xfrm>
+                    <a:prstGeom prst="rect">
+                      <a:avLst/>
+                    </a:prstGeom>
+                  </pic:spPr>
+                </pic:pic>
+              </a:graphicData>
+            </a:graphic>
+          </wp:inline>
+        </w:drawing>
+      </w:r>
+      <w:r>
+        <w:rPr>
+          <w:noProof/>
+          <w:lang w:eastAsia="es-CO"/>
+        </w:rPr>
+        <w:drawing>
+          <wp:inline distT="0" distB="0" distL="0" distR="0" wp14:anchorId="7CBF5B4B" wp14:editId="541E48A0">
+            <wp:extent cx="5648325" cy="3095625"/>
+            <wp:effectExtent l="0" t="0" r="9525" b="9525"/>
+            <wp:docPr id="23" name="Imagen 23"/>
+            <wp:cNvGraphicFramePr>
+              <a:graphicFrameLocks xmlns:a="http://schemas.openxmlformats.org/drawingml/2006/main" noChangeAspect="1"/>
+            </wp:cNvGraphicFramePr>
+            <a:graphic xmlns:a="http://schemas.openxmlformats.org/drawingml/2006/main">
+              <a:graphicData uri="http://schemas.openxmlformats.org/drawingml/2006/picture">
+                <pic:pic xmlns:pic="http://schemas.openxmlformats.org/drawingml/2006/picture">
+                  <pic:nvPicPr>
+                    <pic:cNvPr id="1" name=""/>
+                    <pic:cNvPicPr/>
+                  </pic:nvPicPr>
+                  <pic:blipFill>
+                    <a:blip r:embed="rId26"/>
+                    <a:stretch>
+                      <a:fillRect/>
+                    </a:stretch>
+                  </pic:blipFill>
+                  <pic:spPr>
+                    <a:xfrm>
+                      <a:off x="0" y="0"/>
+                      <a:ext cx="5648325" cy="3095625"/>
+                    </a:xfrm>
+                    <a:prstGeom prst="rect">
+                      <a:avLst/>
+                    </a:prstGeom>
+                  </pic:spPr>
+                </pic:pic>
+              </a:graphicData>
+            </a:graphic>
+          </wp:inline>
+        </w:drawing>
+      </w:r>
+      <w:r>
+        <w:rPr>
+          <w:noProof/>
+          <w:lang w:eastAsia="es-CO"/>
+        </w:rPr>
+        <w:drawing>
+          <wp:inline distT="0" distB="0" distL="0" distR="0" wp14:anchorId="46BCF249" wp14:editId="59A7C717">
+            <wp:extent cx="5648325" cy="3038475"/>
+            <wp:effectExtent l="0" t="0" r="9525" b="9525"/>
+            <wp:docPr id="25" name="Imagen 25"/>
+            <wp:cNvGraphicFramePr>
+              <a:graphicFrameLocks xmlns:a="http://schemas.openxmlformats.org/drawingml/2006/main" noChangeAspect="1"/>
+            </wp:cNvGraphicFramePr>
+            <a:graphic xmlns:a="http://schemas.openxmlformats.org/drawingml/2006/main">
+              <a:graphicData uri="http://schemas.openxmlformats.org/drawingml/2006/picture">
+                <pic:pic xmlns:pic="http://schemas.openxmlformats.org/drawingml/2006/picture">
+                  <pic:nvPicPr>
+                    <pic:cNvPr id="1" name=""/>
+                    <pic:cNvPicPr/>
+                  </pic:nvPicPr>
+                  <pic:blipFill>
+                    <a:blip r:embed="rId27"/>
+                    <a:stretch>
+                      <a:fillRect/>
+                    </a:stretch>
+                  </pic:blipFill>
+                  <pic:spPr>
+                    <a:xfrm>
+                      <a:off x="0" y="0"/>
+                      <a:ext cx="5648325" cy="3038475"/>
+                    </a:xfrm>
+                    <a:prstGeom prst="rect">
+                      <a:avLst/>
+                    </a:prstGeom>
+                  </pic:spPr>
+                </pic:pic>
+              </a:graphicData>
+            </a:graphic>
+          </wp:inline>
+        </w:drawing>
+      </w:r>
+      <w:r>
+        <w:rPr>
+          <w:noProof/>
+          <w:lang w:eastAsia="es-CO"/>
+        </w:rPr>
+        <w:drawing>
+          <wp:inline distT="0" distB="0" distL="0" distR="0" wp14:anchorId="0DB1B474" wp14:editId="7564841A">
+            <wp:extent cx="5657850" cy="3095625"/>
+            <wp:effectExtent l="0" t="0" r="0" b="9525"/>
+            <wp:docPr id="26" name="Imagen 26"/>
+            <wp:cNvGraphicFramePr>
+              <a:graphicFrameLocks xmlns:a="http://schemas.openxmlformats.org/drawingml/2006/main" noChangeAspect="1"/>
+            </wp:cNvGraphicFramePr>
+            <a:graphic xmlns:a="http://schemas.openxmlformats.org/drawingml/2006/main">
+              <a:graphicData uri="http://schemas.openxmlformats.org/drawingml/2006/picture">
+                <pic:pic xmlns:pic="http://schemas.openxmlformats.org/drawingml/2006/picture">
+                  <pic:nvPicPr>
+                    <pic:cNvPr id="1" name=""/>
+                    <pic:cNvPicPr/>
+                  </pic:nvPicPr>
+                  <pic:blipFill>
+                    <a:blip r:embed="rId28"/>
+                    <a:stretch>
+                      <a:fillRect/>
+                    </a:stretch>
+                  </pic:blipFill>
+                  <pic:spPr>
+                    <a:xfrm>
+                      <a:off x="0" y="0"/>
+                      <a:ext cx="5657850" cy="3095625"/>
+                    </a:xfrm>
+                    <a:prstGeom prst="rect">
+                      <a:avLst/>
+                    </a:prstGeom>
+                  </pic:spPr>
+                </pic:pic>
+              </a:graphicData>
+            </a:graphic>
+          </wp:inline>
+        </w:drawing>
+      </w:r>
+    </w:p>
+    <w:p/>
+    <w:p/>
+    <w:p>
+      <w:r>
+        <w:rPr>
+          <w:noProof/>
+          <w:lang w:eastAsia="es-CO"/>
+        </w:rPr>
+        <w:lastRenderedPageBreak/>
+        <w:drawing>
+          <wp:inline distT="0" distB="0" distL="0" distR="0" wp14:anchorId="0421DC7D" wp14:editId="22145FFC">
+            <wp:extent cx="5629275" cy="3124200"/>
+            <wp:effectExtent l="0" t="0" r="9525" b="0"/>
+            <wp:docPr id="27" name="Imagen 27"/>
+            <wp:cNvGraphicFramePr>
+              <a:graphicFrameLocks xmlns:a="http://schemas.openxmlformats.org/drawingml/2006/main" noChangeAspect="1"/>
+            </wp:cNvGraphicFramePr>
+            <a:graphic xmlns:a="http://schemas.openxmlformats.org/drawingml/2006/main">
+              <a:graphicData uri="http://schemas.openxmlformats.org/drawingml/2006/picture">
+                <pic:pic xmlns:pic="http://schemas.openxmlformats.org/drawingml/2006/picture">
+                  <pic:nvPicPr>
+                    <pic:cNvPr id="1" name=""/>
+                    <pic:cNvPicPr/>
+                  </pic:nvPicPr>
+                  <pic:blipFill>
+                    <a:blip r:embed="rId29"/>
+                    <a:stretch>
+                      <a:fillRect/>
+                    </a:stretch>
+                  </pic:blipFill>
+                  <pic:spPr>
+                    <a:xfrm>
+                      <a:off x="0" y="0"/>
+                      <a:ext cx="5629275" cy="3124200"/>
+                    </a:xfrm>
+                    <a:prstGeom prst="rect">
+                      <a:avLst/>
+                    </a:prstGeom>
+                  </pic:spPr>
+                </pic:pic>
+              </a:graphicData>
+            </a:graphic>
+          </wp:inline>
+        </w:drawing>
+      </w:r>
+      <w:r>
+        <w:rPr>
+          <w:noProof/>
+          <w:lang w:eastAsia="es-CO"/>
+        </w:rPr>
+        <w:drawing>
+          <wp:inline distT="0" distB="0" distL="0" distR="0" wp14:anchorId="61575A52" wp14:editId="6F30F64B">
+            <wp:extent cx="5648325" cy="3124200"/>
+            <wp:effectExtent l="0" t="0" r="9525" b="0"/>
+            <wp:docPr id="28" name="Imagen 28"/>
+            <wp:cNvGraphicFramePr>
+              <a:graphicFrameLocks xmlns:a="http://schemas.openxmlformats.org/drawingml/2006/main" noChangeAspect="1"/>
+            </wp:cNvGraphicFramePr>
+            <a:graphic xmlns:a="http://schemas.openxmlformats.org/drawingml/2006/main">
+              <a:graphicData uri="http://schemas.openxmlformats.org/drawingml/2006/picture">
+                <pic:pic xmlns:pic="http://schemas.openxmlformats.org/drawingml/2006/picture">
+                  <pic:nvPicPr>
+                    <pic:cNvPr id="1" name=""/>
+                    <pic:cNvPicPr/>
+                  </pic:nvPicPr>
+                  <pic:blipFill>
+                    <a:blip r:embed="rId30"/>
+                    <a:stretch>
+                      <a:fillRect/>
+                    </a:stretch>
+                  </pic:blipFill>
+                  <pic:spPr>
+                    <a:xfrm>
+                      <a:off x="0" y="0"/>
+                      <a:ext cx="5648325" cy="3124200"/>
+                    </a:xfrm>
+                    <a:prstGeom prst="rect">
+                      <a:avLst/>
+                    </a:prstGeom>
+                  </pic:spPr>
+                </pic:pic>
+              </a:graphicData>
+            </a:graphic>
+          </wp:inline>
+        </w:drawing>
+      </w:r>
+    </w:p>
+    <w:p>
+      <w:r>
+        <w:rPr>
+          <w:noProof/>
+          <w:lang w:eastAsia="es-CO"/>
+        </w:rPr>
+        <w:drawing>
+          <wp:inline distT="0" distB="0" distL="0" distR="0" wp14:anchorId="058F3A22" wp14:editId="62B5DB34">
+            <wp:extent cx="5657850" cy="3124200"/>
+            <wp:effectExtent l="0" t="0" r="0" b="0"/>
+            <wp:docPr id="29" name="Imagen 29"/>
+            <wp:cNvGraphicFramePr>
+              <a:graphicFrameLocks xmlns:a="http://schemas.openxmlformats.org/drawingml/2006/main" noChangeAspect="1"/>
+            </wp:cNvGraphicFramePr>
+            <a:graphic xmlns:a="http://schemas.openxmlformats.org/drawingml/2006/main">
+              <a:graphicData uri="http://schemas.openxmlformats.org/drawingml/2006/picture">
+                <pic:pic xmlns:pic="http://schemas.openxmlformats.org/drawingml/2006/picture">
+                  <pic:nvPicPr>
+                    <pic:cNvPr id="1" name=""/>
+                    <pic:cNvPicPr/>
+                  </pic:nvPicPr>
+                  <pic:blipFill>
+                    <a:blip r:embed="rId31"/>
+                    <a:stretch>
+                      <a:fillRect/>
+                    </a:stretch>
+                  </pic:blipFill>
+                  <pic:spPr>
+                    <a:xfrm>
+                      <a:off x="0" y="0"/>
+                      <a:ext cx="5657850" cy="3124200"/>
+                    </a:xfrm>
+                    <a:prstGeom prst="rect">
+                      <a:avLst/>
+                    </a:prstGeom>
+                  </pic:spPr>
+                </pic:pic>
+              </a:graphicData>
+            </a:graphic>
+          </wp:inline>
+        </w:drawing>
+      </w:r>
+      <w:r>
+        <w:rPr>
+          <w:noProof/>
+          <w:lang w:eastAsia="es-CO"/>
+        </w:rPr>
+        <w:drawing>
+          <wp:inline distT="0" distB="0" distL="0" distR="0" wp14:anchorId="0A266111" wp14:editId="7D6688C9">
+            <wp:extent cx="5657850" cy="3152775"/>
+            <wp:effectExtent l="0" t="0" r="0" b="9525"/>
+            <wp:docPr id="30" name="Imagen 30"/>
+            <wp:cNvGraphicFramePr>
+              <a:graphicFrameLocks xmlns:a="http://schemas.openxmlformats.org/drawingml/2006/main" noChangeAspect="1"/>
+            </wp:cNvGraphicFramePr>
+            <a:graphic xmlns:a="http://schemas.openxmlformats.org/drawingml/2006/main">
+              <a:graphicData uri="http://schemas.openxmlformats.org/drawingml/2006/picture">
+                <pic:pic xmlns:pic="http://schemas.openxmlformats.org/drawingml/2006/picture">
+                  <pic:nvPicPr>
+                    <pic:cNvPr id="1" name=""/>
+                    <pic:cNvPicPr/>
+                  </pic:nvPicPr>
+                  <pic:blipFill>
+                    <a:blip r:embed="rId32"/>
+                    <a:stretch>
+                      <a:fillRect/>
+                    </a:stretch>
+                  </pic:blipFill>
+                  <pic:spPr>
+                    <a:xfrm>
+                      <a:off x="0" y="0"/>
+                      <a:ext cx="5657850" cy="3152775"/>
+                    </a:xfrm>
+                    <a:prstGeom prst="rect">
+                      <a:avLst/>
+                    </a:prstGeom>
+                  </pic:spPr>
+                </pic:pic>
+              </a:graphicData>
+            </a:graphic>
+          </wp:inline>
+        </w:drawing>
+      </w:r>
+    </w:p>
+    <w:p/>
+    <w:p>
+      <w:r>
+        <w:rPr>
+          <w:noProof/>
+          <w:lang w:eastAsia="es-CO"/>
+        </w:rPr>
+        <w:lastRenderedPageBreak/>
+        <w:drawing>
+          <wp:inline distT="0" distB="0" distL="0" distR="0" wp14:anchorId="2C677C39" wp14:editId="19155E6B">
+            <wp:extent cx="5695950" cy="3286125"/>
+            <wp:effectExtent l="0" t="0" r="0" b="9525"/>
+            <wp:docPr id="31" name="Imagen 31"/>
+            <wp:cNvGraphicFramePr>
+              <a:graphicFrameLocks xmlns:a="http://schemas.openxmlformats.org/drawingml/2006/main" noChangeAspect="1"/>
+            </wp:cNvGraphicFramePr>
+            <a:graphic xmlns:a="http://schemas.openxmlformats.org/drawingml/2006/main">
+              <a:graphicData uri="http://schemas.openxmlformats.org/drawingml/2006/picture">
+                <pic:pic xmlns:pic="http://schemas.openxmlformats.org/drawingml/2006/picture">
+                  <pic:nvPicPr>
+                    <pic:cNvPr id="1" name=""/>
+                    <pic:cNvPicPr/>
+                  </pic:nvPicPr>
+                  <pic:blipFill>
+                    <a:blip r:embed="rId33"/>
+                    <a:stretch>
+                      <a:fillRect/>
+                    </a:stretch>
+                  </pic:blipFill>
+                  <pic:spPr>
+                    <a:xfrm>
+                      <a:off x="0" y="0"/>
+                      <a:ext cx="5695950" cy="3286125"/>
+                    </a:xfrm>
+                    <a:prstGeom prst="rect">
+                      <a:avLst/>
+                    </a:prstGeom>
+                  </pic:spPr>
+                </pic:pic>
+              </a:graphicData>
+            </a:graphic>
+          </wp:inline>
+        </w:drawing>
+      </w:r>
+      <w:bookmarkStart w:id="0" w:name="_GoBack"/>
+      <w:bookmarkEnd w:id="0"/>
+    </w:p>
     <w:p/>
     <w:sectPr>
       <w:pgSz w:w="20412" w:h="12242" w:orient="landscape"/>

</xml_diff>